<commit_message>
schedule  property visit ,testing
</commit_message>
<xml_diff>
--- a/MainProject/Abstract.docx
+++ b/MainProject/Abstract.docx
@@ -389,16 +389,7 @@
           <w:szCs w:val="24"/>
         </w:rPr>
         <w:lastRenderedPageBreak/>
-        <w:t xml:space="preserve">The "Property Renting Platform" main project aims to modernize the property rental experience by incorporating advanced technologies like machine </w:t>
-      </w:r>
-      <w:proofErr w:type="gramStart"/>
-      <w:r>
-        <w:rPr>
-          <w:rFonts w:ascii="Times New Roman" w:hAnsi="Times New Roman" w:cs="Times New Roman"/>
-          <w:sz w:val="24"/>
-          <w:szCs w:val="24"/>
-        </w:rPr>
-        <w:t xml:space="preserve">learning </w:t>
+        <w:t>The "Property Renting Platform" main project aims to modernize the property rental experience by incorporating advanced technologies</w:t>
       </w:r>
       <w:r>
         <w:rPr>
@@ -408,7 +399,6 @@
         </w:rPr>
         <w:t>.</w:t>
       </w:r>
-      <w:proofErr w:type="gramEnd"/>
       <w:r>
         <w:rPr>
           <w:rFonts w:ascii="Times New Roman" w:hAnsi="Times New Roman" w:cs="Times New Roman"/>
@@ -417,23 +407,13 @@
         </w:rPr>
         <w:t xml:space="preserve"> </w:t>
       </w:r>
-      <w:proofErr w:type="gramStart"/>
-      <w:r>
-        <w:rPr>
-          <w:rFonts w:ascii="Times New Roman" w:hAnsi="Times New Roman" w:cs="Times New Roman"/>
-          <w:sz w:val="24"/>
-          <w:szCs w:val="24"/>
-        </w:rPr>
-        <w:t>With</w:t>
-      </w:r>
-      <w:proofErr w:type="gramEnd"/>
-      <w:r>
-        <w:rPr>
-          <w:rFonts w:ascii="Times New Roman" w:hAnsi="Times New Roman" w:cs="Times New Roman"/>
-          <w:sz w:val="24"/>
-          <w:szCs w:val="24"/>
-        </w:rPr>
-        <w:t xml:space="preserve"> a focus on meeting the growing demand for efficient property solutions, this platform will revolutionize the way property owners and tenants connect. The goal is to create a user-friendly and data-driven system that simplifies decision-making for both property owners and tenants, making the rental process more intuitive and effective.</w:t>
+      <w:r>
+        <w:rPr>
+          <w:rFonts w:ascii="Times New Roman" w:hAnsi="Times New Roman" w:cs="Times New Roman"/>
+          <w:sz w:val="24"/>
+          <w:szCs w:val="24"/>
+        </w:rPr>
+        <w:t>With a focus on meeting the growing demand for efficient property solutions, this platform will revolutionize the way property owners and tenants connect. The goal is to create a user-friendly and data-driven system that simplifies decision-making for both property owners and tenants, making the rental process more intuitive and effective.</w:t>
       </w:r>
     </w:p>
     <w:p>
@@ -476,19 +456,92 @@
     </w:p>
     <w:p>
       <w:pPr>
-        <w:rPr>
-          <w:rFonts w:ascii="Times New Roman" w:hAnsi="Times New Roman" w:cs="Times New Roman"/>
-          <w:sz w:val="24"/>
-          <w:szCs w:val="24"/>
-        </w:rPr>
-      </w:pPr>
-      <w:r>
-        <w:rPr>
-          <w:rFonts w:ascii="Times New Roman" w:hAnsi="Times New Roman" w:cs="Times New Roman"/>
-          <w:sz w:val="24"/>
-          <w:szCs w:val="24"/>
-        </w:rPr>
-        <w:t>Communication Management:</w:t>
+        <w:spacing w:line="360" w:lineRule="auto"/>
+        <w:rPr>
+          <w:rFonts w:ascii="Times New Roman" w:hAnsi="Times New Roman" w:cs="Times New Roman"/>
+          <w:sz w:val="24"/>
+          <w:szCs w:val="24"/>
+        </w:rPr>
+      </w:pPr>
+      <w:r>
+        <w:rPr>
+          <w:rFonts w:ascii="Times New Roman" w:hAnsi="Times New Roman" w:cs="Times New Roman"/>
+          <w:sz w:val="24"/>
+          <w:szCs w:val="24"/>
+        </w:rPr>
+        <w:t>Manage ServiceProviders: Admin can now approve or reject the serviceproviders by doing background checks.</w:t>
+      </w:r>
+    </w:p>
+    <w:p>
+      <w:pPr>
+        <w:rPr>
+          <w:rFonts w:ascii="Times New Roman" w:hAnsi="Times New Roman" w:cs="Times New Roman"/>
+          <w:sz w:val="24"/>
+          <w:szCs w:val="24"/>
+        </w:rPr>
+      </w:pPr>
+      <w:r>
+        <w:rPr>
+          <w:rFonts w:ascii="Times New Roman" w:hAnsi="Times New Roman" w:cs="Times New Roman"/>
+          <w:sz w:val="24"/>
+          <w:szCs w:val="24"/>
+        </w:rPr>
+        <w:t>Verify Properties: Admin can view properties for sale and then verify them through the platform itself.</w:t>
+      </w:r>
+    </w:p>
+    <w:p>
+      <w:pPr>
+        <w:rPr>
+          <w:rFonts w:ascii="Times New Roman" w:hAnsi="Times New Roman" w:cs="Times New Roman"/>
+          <w:sz w:val="24"/>
+          <w:szCs w:val="24"/>
+        </w:rPr>
+      </w:pPr>
+      <w:r>
+        <w:rPr>
+          <w:rFonts w:ascii="Times New Roman" w:hAnsi="Times New Roman" w:cs="Times New Roman"/>
+          <w:sz w:val="24"/>
+          <w:szCs w:val="24"/>
+        </w:rPr>
+        <w:t>Payments: Admin can now see the payments happening in the platform.</w:t>
+      </w:r>
+    </w:p>
+    <w:p>
+      <w:pPr>
+        <w:rPr>
+          <w:rFonts w:ascii="Times New Roman" w:hAnsi="Times New Roman" w:cs="Times New Roman"/>
+          <w:b/>
+          <w:bCs/>
+          <w:sz w:val="24"/>
+          <w:szCs w:val="24"/>
+        </w:rPr>
+      </w:pPr>
+      <w:r>
+        <w:rPr>
+          <w:rFonts w:ascii="Times New Roman" w:hAnsi="Times New Roman" w:cs="Times New Roman"/>
+          <w:b/>
+          <w:bCs/>
+          <w:sz w:val="24"/>
+          <w:szCs w:val="24"/>
+        </w:rPr>
+        <w:t>Property Owners Module:</w:t>
+      </w:r>
+    </w:p>
+    <w:p>
+      <w:pPr>
+        <w:rPr>
+          <w:rFonts w:ascii="Times New Roman" w:hAnsi="Times New Roman" w:cs="Times New Roman"/>
+          <w:sz w:val="24"/>
+          <w:szCs w:val="24"/>
+        </w:rPr>
+      </w:pPr>
+      <w:r>
+        <w:rPr>
+          <w:rFonts w:ascii="Times New Roman" w:hAnsi="Times New Roman" w:cs="Times New Roman"/>
+          <w:sz w:val="24"/>
+          <w:szCs w:val="24"/>
+        </w:rPr>
+        <w:t>Bulk Editing:</w:t>
       </w:r>
       <w:r>
         <w:rPr>
@@ -504,7 +557,7 @@
           <w:sz w:val="24"/>
           <w:szCs w:val="24"/>
         </w:rPr>
-        <w:t>Monitor and facilitate communication between property owners and tenants.</w:t>
+        <w:t>Enable property owners to perform bulk edits on multiple listings simultaneously.</w:t>
       </w:r>
       <w:r>
         <w:rPr>
@@ -520,45 +573,7 @@
           <w:sz w:val="24"/>
           <w:szCs w:val="24"/>
         </w:rPr>
-        <w:t>Implement tools for notifications.</w:t>
-      </w:r>
-    </w:p>
-    <w:p>
-      <w:pPr>
-        <w:rPr>
-          <w:rFonts w:ascii="Times New Roman" w:hAnsi="Times New Roman" w:cs="Times New Roman"/>
-          <w:b/>
-          <w:bCs/>
-          <w:sz w:val="24"/>
-          <w:szCs w:val="24"/>
-        </w:rPr>
-      </w:pPr>
-      <w:r>
-        <w:rPr>
-          <w:rFonts w:ascii="Times New Roman" w:hAnsi="Times New Roman" w:cs="Times New Roman"/>
-          <w:b/>
-          <w:bCs/>
-          <w:sz w:val="24"/>
-          <w:szCs w:val="24"/>
-        </w:rPr>
-        <w:t>Property Owners Module:</w:t>
-      </w:r>
-    </w:p>
-    <w:p>
-      <w:pPr>
-        <w:rPr>
-          <w:rFonts w:ascii="Times New Roman" w:hAnsi="Times New Roman" w:cs="Times New Roman"/>
-          <w:sz w:val="24"/>
-          <w:szCs w:val="24"/>
-        </w:rPr>
-      </w:pPr>
-      <w:r>
-        <w:rPr>
-          <w:rFonts w:ascii="Times New Roman" w:hAnsi="Times New Roman" w:cs="Times New Roman"/>
-          <w:sz w:val="24"/>
-          <w:szCs w:val="24"/>
-        </w:rPr>
-        <w:t>Bulk Editing:</w:t>
+        <w:t>Stream</w:t>
       </w:r>
       <w:r>
         <w:rPr>
@@ -574,7 +589,24 @@
           <w:sz w:val="24"/>
           <w:szCs w:val="24"/>
         </w:rPr>
-        <w:t>Enable property owners to perform bulk edits on multiple listings simultaneously.</w:t>
+        <w:t>line processes such as updating pricing or availability across multiple properties.</w:t>
+      </w:r>
+    </w:p>
+    <w:p>
+      <w:pPr>
+        <w:rPr>
+          <w:rFonts w:ascii="Times New Roman" w:hAnsi="Times New Roman" w:cs="Times New Roman"/>
+          <w:sz w:val="24"/>
+          <w:szCs w:val="24"/>
+        </w:rPr>
+      </w:pPr>
+      <w:r>
+        <w:rPr>
+          <w:rFonts w:ascii="Times New Roman" w:hAnsi="Times New Roman" w:cs="Times New Roman"/>
+          <w:sz w:val="24"/>
+          <w:szCs w:val="24"/>
+        </w:rPr>
+        <w:t>Communication Tools:</w:t>
       </w:r>
       <w:r>
         <w:rPr>
@@ -590,7 +622,7 @@
           <w:sz w:val="24"/>
           <w:szCs w:val="24"/>
         </w:rPr>
-        <w:t>Stream</w:t>
+        <w:t>Facilitate communication with potential tenants through messaging features.</w:t>
       </w:r>
       <w:r>
         <w:rPr>
@@ -606,24 +638,104 @@
           <w:sz w:val="24"/>
           <w:szCs w:val="24"/>
         </w:rPr>
-        <w:t>line processes such as updating pricing or availability across multiple properties.</w:t>
-      </w:r>
-    </w:p>
-    <w:p>
-      <w:pPr>
-        <w:rPr>
-          <w:rFonts w:ascii="Times New Roman" w:hAnsi="Times New Roman" w:cs="Times New Roman"/>
-          <w:sz w:val="24"/>
-          <w:szCs w:val="24"/>
-        </w:rPr>
-      </w:pPr>
-      <w:r>
-        <w:rPr>
-          <w:rFonts w:ascii="Times New Roman" w:hAnsi="Times New Roman" w:cs="Times New Roman"/>
-          <w:sz w:val="24"/>
-          <w:szCs w:val="24"/>
-        </w:rPr>
-        <w:t>Communication Tools:</w:t>
+        <w:t>Receive and respond to inquiries about properties.</w:t>
+      </w:r>
+    </w:p>
+    <w:p>
+      <w:pPr>
+        <w:rPr>
+          <w:rFonts w:ascii="Times New Roman" w:hAnsi="Times New Roman" w:cs="Times New Roman"/>
+          <w:sz w:val="24"/>
+          <w:szCs w:val="24"/>
+        </w:rPr>
+      </w:pPr>
+      <w:r>
+        <w:rPr>
+          <w:rFonts w:ascii="Times New Roman" w:hAnsi="Times New Roman" w:cs="Times New Roman"/>
+          <w:sz w:val="24"/>
+          <w:szCs w:val="24"/>
+        </w:rPr>
+        <w:t>Post Properties for sale: The owner can list there properties for sale and schedule visits for property enquries.</w:t>
+      </w:r>
+    </w:p>
+    <w:p>
+      <w:pPr>
+        <w:rPr>
+          <w:rFonts w:ascii="Times New Roman" w:hAnsi="Times New Roman" w:cs="Times New Roman"/>
+          <w:sz w:val="24"/>
+          <w:szCs w:val="24"/>
+        </w:rPr>
+      </w:pPr>
+      <w:r>
+        <w:rPr>
+          <w:rFonts w:ascii="Times New Roman" w:hAnsi="Times New Roman" w:cs="Times New Roman"/>
+          <w:sz w:val="24"/>
+          <w:szCs w:val="24"/>
+        </w:rPr>
+        <w:t>Rent Collection:</w:t>
+      </w:r>
+      <w:r>
+        <w:rPr>
+          <w:rFonts w:ascii="Times New Roman" w:hAnsi="Times New Roman" w:cs="Times New Roman"/>
+          <w:sz w:val="24"/>
+          <w:szCs w:val="24"/>
+        </w:rPr>
+        <w:t>Track rental payments, deposits, and other financial interactions.</w:t>
+      </w:r>
+    </w:p>
+    <w:p>
+      <w:pPr>
+        <w:rPr>
+          <w:rFonts w:ascii="Times New Roman" w:hAnsi="Times New Roman" w:cs="Times New Roman"/>
+          <w:sz w:val="24"/>
+          <w:szCs w:val="24"/>
+        </w:rPr>
+      </w:pPr>
+      <w:r>
+        <w:rPr>
+          <w:rFonts w:ascii="Times New Roman" w:hAnsi="Times New Roman" w:cs="Times New Roman"/>
+          <w:sz w:val="24"/>
+          <w:szCs w:val="24"/>
+        </w:rPr>
+        <w:t xml:space="preserve">Make rental agreements and View Feedbacks: The owner can now make rental agreements and  view feedbacks from the tenants for their properties </w:t>
+      </w:r>
+    </w:p>
+    <w:p>
+      <w:pPr>
+        <w:rPr>
+          <w:rFonts w:ascii="Times New Roman" w:hAnsi="Times New Roman" w:cs="Times New Roman"/>
+          <w:b/>
+          <w:bCs/>
+          <w:sz w:val="24"/>
+          <w:szCs w:val="24"/>
+        </w:rPr>
+      </w:pPr>
+      <w:r>
+        <w:rPr>
+          <w:rFonts w:ascii="Times New Roman" w:hAnsi="Times New Roman" w:cs="Times New Roman"/>
+          <w:b/>
+          <w:bCs/>
+          <w:sz w:val="24"/>
+          <w:szCs w:val="24"/>
+        </w:rPr>
+        <w:t>Tenant Module:</w:t>
+      </w:r>
+    </w:p>
+    <w:p>
+      <w:pPr>
+        <w:rPr>
+          <w:rFonts w:ascii="Times New Roman" w:hAnsi="Times New Roman" w:cs="Times New Roman"/>
+          <w:sz w:val="24"/>
+          <w:szCs w:val="24"/>
+        </w:rPr>
+      </w:pPr>
+      <w:r>
+        <w:rPr>
+          <w:rFonts w:ascii="Times New Roman" w:hAnsi="Times New Roman" w:cs="Times New Roman"/>
+          <w:sz w:val="24"/>
+          <w:szCs w:val="24"/>
+        </w:rPr>
+        <w:t>Notification Preferences:</w:t>
       </w:r>
       <w:r>
         <w:rPr>
@@ -639,7 +751,24 @@
           <w:sz w:val="24"/>
           <w:szCs w:val="24"/>
         </w:rPr>
-        <w:t>Facilitate communication with potential tenants through messaging features.</w:t>
+        <w:t>Enable tenants to customize their notification preferences for property updates, rent reminders, and other relevant information.</w:t>
+      </w:r>
+    </w:p>
+    <w:p>
+      <w:pPr>
+        <w:rPr>
+          <w:rFonts w:ascii="Times New Roman" w:hAnsi="Times New Roman" w:cs="Times New Roman"/>
+          <w:sz w:val="24"/>
+          <w:szCs w:val="24"/>
+        </w:rPr>
+      </w:pPr>
+      <w:r>
+        <w:rPr>
+          <w:rFonts w:ascii="Times New Roman" w:hAnsi="Times New Roman" w:cs="Times New Roman"/>
+          <w:sz w:val="24"/>
+          <w:szCs w:val="24"/>
+        </w:rPr>
+        <w:t>Feedback and Ratings:</w:t>
       </w:r>
       <w:r>
         <w:rPr>
@@ -655,24 +784,7 @@
           <w:sz w:val="24"/>
           <w:szCs w:val="24"/>
         </w:rPr>
-        <w:t>Receive and respond to inquiries about properties.</w:t>
-      </w:r>
-    </w:p>
-    <w:p>
-      <w:pPr>
-        <w:rPr>
-          <w:rFonts w:ascii="Times New Roman" w:hAnsi="Times New Roman" w:cs="Times New Roman"/>
-          <w:sz w:val="24"/>
-          <w:szCs w:val="24"/>
-        </w:rPr>
-      </w:pPr>
-      <w:r>
-        <w:rPr>
-          <w:rFonts w:ascii="Times New Roman" w:hAnsi="Times New Roman" w:cs="Times New Roman"/>
-          <w:sz w:val="24"/>
-          <w:szCs w:val="24"/>
-        </w:rPr>
-        <w:t>Availability Management:</w:t>
+        <w:t>Allow tenants to provide feedback and ratings for properties and landlords.</w:t>
       </w:r>
       <w:r>
         <w:rPr>
@@ -688,24 +800,24 @@
           <w:sz w:val="24"/>
           <w:szCs w:val="24"/>
         </w:rPr>
-        <w:t>Manage and update the availability status of properties.</w:t>
-      </w:r>
-    </w:p>
-    <w:p>
-      <w:pPr>
-        <w:rPr>
-          <w:rFonts w:ascii="Times New Roman" w:hAnsi="Times New Roman" w:cs="Times New Roman"/>
-          <w:sz w:val="24"/>
-          <w:szCs w:val="24"/>
-        </w:rPr>
-      </w:pPr>
-      <w:r>
-        <w:rPr>
-          <w:rFonts w:ascii="Times New Roman" w:hAnsi="Times New Roman" w:cs="Times New Roman"/>
-          <w:sz w:val="24"/>
-          <w:szCs w:val="24"/>
-        </w:rPr>
-        <w:t>Transaction History:</w:t>
+        <w:t>Use reviews to improve the overall quality of listings and services.</w:t>
+      </w:r>
+    </w:p>
+    <w:p>
+      <w:pPr>
+        <w:rPr>
+          <w:rFonts w:ascii="Times New Roman" w:hAnsi="Times New Roman" w:cs="Times New Roman"/>
+          <w:sz w:val="24"/>
+          <w:szCs w:val="24"/>
+        </w:rPr>
+      </w:pPr>
+      <w:r>
+        <w:rPr>
+          <w:rFonts w:ascii="Times New Roman" w:hAnsi="Times New Roman" w:cs="Times New Roman"/>
+          <w:sz w:val="24"/>
+          <w:szCs w:val="24"/>
+        </w:rPr>
+        <w:t>Communication with Property Owners:</w:t>
       </w:r>
       <w:r>
         <w:rPr>
@@ -721,62 +833,7 @@
           <w:sz w:val="24"/>
           <w:szCs w:val="24"/>
         </w:rPr>
-        <w:t>View and manage the financial transactions related to property rentals.</w:t>
-      </w:r>
-    </w:p>
-    <w:p>
-      <w:pPr>
-        <w:rPr>
-          <w:rFonts w:ascii="Times New Roman" w:hAnsi="Times New Roman" w:cs="Times New Roman"/>
-          <w:sz w:val="24"/>
-          <w:szCs w:val="24"/>
-        </w:rPr>
-      </w:pPr>
-      <w:r>
-        <w:rPr>
-          <w:rFonts w:ascii="Times New Roman" w:hAnsi="Times New Roman" w:cs="Times New Roman"/>
-          <w:sz w:val="24"/>
-          <w:szCs w:val="24"/>
-        </w:rPr>
-        <w:t>Track rental payments, deposits, and other financial interactions.</w:t>
-      </w:r>
-    </w:p>
-    <w:p>
-      <w:pPr>
-        <w:rPr>
-          <w:rFonts w:ascii="Times New Roman" w:hAnsi="Times New Roman" w:cs="Times New Roman"/>
-          <w:b/>
-          <w:bCs/>
-          <w:sz w:val="24"/>
-          <w:szCs w:val="24"/>
-        </w:rPr>
-      </w:pPr>
-      <w:r>
-        <w:rPr>
-          <w:rFonts w:ascii="Times New Roman" w:hAnsi="Times New Roman" w:cs="Times New Roman"/>
-          <w:b/>
-          <w:bCs/>
-          <w:sz w:val="24"/>
-          <w:szCs w:val="24"/>
-        </w:rPr>
-        <w:t>Tenant Module:</w:t>
-      </w:r>
-    </w:p>
-    <w:p>
-      <w:pPr>
-        <w:rPr>
-          <w:rFonts w:ascii="Times New Roman" w:hAnsi="Times New Roman" w:cs="Times New Roman"/>
-          <w:sz w:val="24"/>
-          <w:szCs w:val="24"/>
-        </w:rPr>
-      </w:pPr>
-      <w:r>
-        <w:rPr>
-          <w:rFonts w:ascii="Times New Roman" w:hAnsi="Times New Roman" w:cs="Times New Roman"/>
-          <w:sz w:val="24"/>
-          <w:szCs w:val="24"/>
-        </w:rPr>
-        <w:t>Notification Preferences:</w:t>
+        <w:t>Implement a messaging system for direct communication between tenants and property owners.</w:t>
       </w:r>
       <w:r>
         <w:rPr>
@@ -792,24 +849,89 @@
           <w:sz w:val="24"/>
           <w:szCs w:val="24"/>
         </w:rPr>
-        <w:t>Enable tenants to customize their notification preferences for property updates, rent reminders, and other relevant information.</w:t>
-      </w:r>
-    </w:p>
-    <w:p>
-      <w:pPr>
-        <w:rPr>
-          <w:rFonts w:ascii="Times New Roman" w:hAnsi="Times New Roman" w:cs="Times New Roman"/>
-          <w:sz w:val="24"/>
-          <w:szCs w:val="24"/>
-        </w:rPr>
-      </w:pPr>
-      <w:r>
-        <w:rPr>
-          <w:rFonts w:ascii="Times New Roman" w:hAnsi="Times New Roman" w:cs="Times New Roman"/>
-          <w:sz w:val="24"/>
-          <w:szCs w:val="24"/>
-        </w:rPr>
-        <w:t>Feedback and Ratings:</w:t>
+        <w:t>Facilitate discussions about property details, lease terms, and other inquiries.</w:t>
+      </w:r>
+    </w:p>
+    <w:p>
+      <w:pPr>
+        <w:rPr>
+          <w:rFonts w:ascii="Times New Roman" w:hAnsi="Times New Roman" w:cs="Times New Roman"/>
+          <w:sz w:val="24"/>
+          <w:szCs w:val="24"/>
+        </w:rPr>
+      </w:pPr>
+      <w:r>
+        <w:rPr>
+          <w:rFonts w:ascii="Times New Roman" w:hAnsi="Times New Roman" w:cs="Times New Roman"/>
+          <w:sz w:val="24"/>
+          <w:szCs w:val="24"/>
+        </w:rPr>
+        <w:lastRenderedPageBreak/>
+        <w:t>Buy Property  for Sale:The user can now see the verified properties with full details for sale and enquire about it and visit the property on scheduled dates.</w:t>
+      </w:r>
+    </w:p>
+    <w:p>
+      <w:pPr>
+        <w:rPr>
+          <w:rFonts w:ascii="Times New Roman" w:hAnsi="Times New Roman" w:cs="Times New Roman"/>
+          <w:sz w:val="24"/>
+          <w:szCs w:val="24"/>
+        </w:rPr>
+      </w:pPr>
+      <w:r>
+        <w:rPr>
+          <w:rFonts w:ascii="Times New Roman" w:hAnsi="Times New Roman" w:cs="Times New Roman"/>
+          <w:sz w:val="24"/>
+          <w:szCs w:val="24"/>
+        </w:rPr>
+        <w:t>Finance Centre:The user can now apply loans for the properties for sale .</w:t>
+      </w:r>
+    </w:p>
+    <w:p>
+      <w:pPr>
+        <w:rPr>
+          <w:rFonts w:ascii="Times New Roman" w:hAnsi="Times New Roman" w:cs="Times New Roman"/>
+          <w:sz w:val="24"/>
+          <w:szCs w:val="24"/>
+        </w:rPr>
+      </w:pPr>
+    </w:p>
+    <w:p>
+      <w:pPr>
+        <w:rPr>
+          <w:rFonts w:ascii="Times New Roman" w:hAnsi="Times New Roman" w:cs="Times New Roman"/>
+          <w:b/>
+          <w:bCs/>
+          <w:sz w:val="24"/>
+          <w:szCs w:val="24"/>
+        </w:rPr>
+      </w:pPr>
+      <w:r>
+        <w:rPr>
+          <w:rFonts w:ascii="Times New Roman" w:hAnsi="Times New Roman" w:cs="Times New Roman"/>
+          <w:b/>
+          <w:bCs/>
+          <w:sz w:val="24"/>
+          <w:szCs w:val="24"/>
+        </w:rPr>
+        <w:t>Service Providers Module:</w:t>
+      </w:r>
+    </w:p>
+    <w:p>
+      <w:pPr>
+        <w:rPr>
+          <w:rFonts w:ascii="Times New Roman" w:hAnsi="Times New Roman" w:cs="Times New Roman"/>
+          <w:sz w:val="24"/>
+          <w:szCs w:val="24"/>
+        </w:rPr>
+      </w:pPr>
+      <w:r>
+        <w:rPr>
+          <w:rFonts w:ascii="Times New Roman" w:hAnsi="Times New Roman" w:cs="Times New Roman"/>
+          <w:sz w:val="24"/>
+          <w:szCs w:val="24"/>
+        </w:rPr>
+        <w:t>Service Provider Registration and Profile:</w:t>
       </w:r>
       <w:r>
         <w:rPr>
@@ -825,7 +947,7 @@
           <w:sz w:val="24"/>
           <w:szCs w:val="24"/>
         </w:rPr>
-        <w:t>Allow tenants to provide feedback and ratings for properties and landlords.</w:t>
+        <w:t>Service providers can create accounts, provide details about their services, and manage their profiles.</w:t>
       </w:r>
       <w:r>
         <w:rPr>
@@ -841,24 +963,24 @@
           <w:sz w:val="24"/>
           <w:szCs w:val="24"/>
         </w:rPr>
-        <w:t>Use reviews to improve the overall quality of listings and services.</w:t>
-      </w:r>
-    </w:p>
-    <w:p>
-      <w:pPr>
-        <w:rPr>
-          <w:rFonts w:ascii="Times New Roman" w:hAnsi="Times New Roman" w:cs="Times New Roman"/>
-          <w:sz w:val="24"/>
-          <w:szCs w:val="24"/>
-        </w:rPr>
-      </w:pPr>
-      <w:r>
-        <w:rPr>
-          <w:rFonts w:ascii="Times New Roman" w:hAnsi="Times New Roman" w:cs="Times New Roman"/>
-          <w:sz w:val="24"/>
-          <w:szCs w:val="24"/>
-        </w:rPr>
-        <w:t>Communication with Property Owners:</w:t>
+        <w:t>Include information such as the type of services offered, service areas, availability, and contact details.</w:t>
+      </w:r>
+    </w:p>
+    <w:p>
+      <w:pPr>
+        <w:rPr>
+          <w:rFonts w:ascii="Times New Roman" w:hAnsi="Times New Roman" w:cs="Times New Roman"/>
+          <w:sz w:val="24"/>
+          <w:szCs w:val="24"/>
+        </w:rPr>
+      </w:pPr>
+      <w:r>
+        <w:rPr>
+          <w:rFonts w:ascii="Times New Roman" w:hAnsi="Times New Roman" w:cs="Times New Roman"/>
+          <w:sz w:val="24"/>
+          <w:szCs w:val="24"/>
+        </w:rPr>
+        <w:t>Service Listing:</w:t>
       </w:r>
       <w:r>
         <w:rPr>
@@ -874,7 +996,7 @@
           <w:sz w:val="24"/>
           <w:szCs w:val="24"/>
         </w:rPr>
-        <w:t>Implement a messaging system for direct communication between tenants and property owners.</w:t>
+        <w:t>Service providers can create detailed listings for their services, including descriptions, pricing, and any certifications or qualifications.</w:t>
       </w:r>
       <w:r>
         <w:rPr>
@@ -890,54 +1012,24 @@
           <w:sz w:val="24"/>
           <w:szCs w:val="24"/>
         </w:rPr>
-        <w:t>Facilitate discussions about property details, lease terms, and other inquiries.</w:t>
-      </w:r>
-    </w:p>
-    <w:p>
-      <w:pPr>
-        <w:rPr>
-          <w:rFonts w:ascii="Times New Roman" w:hAnsi="Times New Roman" w:cs="Times New Roman"/>
-          <w:sz w:val="24"/>
-          <w:szCs w:val="24"/>
-        </w:rPr>
-      </w:pPr>
-    </w:p>
-    <w:p>
-      <w:pPr>
-        <w:rPr>
-          <w:rFonts w:ascii="Times New Roman" w:hAnsi="Times New Roman" w:cs="Times New Roman"/>
-          <w:b/>
-          <w:bCs/>
-          <w:sz w:val="24"/>
-          <w:szCs w:val="24"/>
-        </w:rPr>
-      </w:pPr>
-      <w:r>
-        <w:rPr>
-          <w:rFonts w:ascii="Times New Roman" w:hAnsi="Times New Roman" w:cs="Times New Roman"/>
-          <w:b/>
-          <w:bCs/>
-          <w:sz w:val="24"/>
-          <w:szCs w:val="24"/>
-        </w:rPr>
-        <w:t>Service Providers Module:</w:t>
-      </w:r>
-    </w:p>
-    <w:p>
-      <w:pPr>
-        <w:rPr>
-          <w:rFonts w:ascii="Times New Roman" w:hAnsi="Times New Roman" w:cs="Times New Roman"/>
-          <w:sz w:val="24"/>
-          <w:szCs w:val="24"/>
-        </w:rPr>
-      </w:pPr>
-      <w:r>
-        <w:rPr>
-          <w:rFonts w:ascii="Times New Roman" w:hAnsi="Times New Roman" w:cs="Times New Roman"/>
-          <w:sz w:val="24"/>
-          <w:szCs w:val="24"/>
-        </w:rPr>
-        <w:t>Service Provider Registration and Profile:</w:t>
+        <w:t>Specify the types of properties they specialize in (residential, commercial, etc.) or the specific services they offer (maintenance, cleaning, legal services, etc.).</w:t>
+      </w:r>
+    </w:p>
+    <w:p>
+      <w:pPr>
+        <w:rPr>
+          <w:rFonts w:ascii="Times New Roman" w:hAnsi="Times New Roman" w:cs="Times New Roman"/>
+          <w:sz w:val="24"/>
+          <w:szCs w:val="24"/>
+        </w:rPr>
+      </w:pPr>
+      <w:r>
+        <w:rPr>
+          <w:rFonts w:ascii="Times New Roman" w:hAnsi="Times New Roman" w:cs="Times New Roman"/>
+          <w:sz w:val="24"/>
+          <w:szCs w:val="24"/>
+        </w:rPr>
+        <w:t>Service Availability and Scheduling:</w:t>
       </w:r>
       <w:r>
         <w:rPr>
@@ -953,7 +1045,7 @@
           <w:sz w:val="24"/>
           <w:szCs w:val="24"/>
         </w:rPr>
-        <w:t>Service providers can create accounts, provide details about their services, and manage their profiles.</w:t>
+        <w:t>Service providers can set their availability and schedule appointments for property visits or service delivery.</w:t>
       </w:r>
       <w:r>
         <w:rPr>
@@ -969,25 +1061,24 @@
           <w:sz w:val="24"/>
           <w:szCs w:val="24"/>
         </w:rPr>
-        <w:t>Include information such as the type of services offered, service areas, availability, and contact details.</w:t>
-      </w:r>
-    </w:p>
-    <w:p>
-      <w:pPr>
-        <w:rPr>
-          <w:rFonts w:ascii="Times New Roman" w:hAnsi="Times New Roman" w:cs="Times New Roman"/>
-          <w:sz w:val="24"/>
-          <w:szCs w:val="24"/>
-        </w:rPr>
-      </w:pPr>
-      <w:r>
-        <w:rPr>
-          <w:rFonts w:ascii="Times New Roman" w:hAnsi="Times New Roman" w:cs="Times New Roman"/>
-          <w:sz w:val="24"/>
-          <w:szCs w:val="24"/>
-        </w:rPr>
-        <w:lastRenderedPageBreak/>
-        <w:t>Service Listing:</w:t>
+        <w:t>Include a calendar feature to help property owners and tenants see when a service provider is available.</w:t>
+      </w:r>
+    </w:p>
+    <w:p>
+      <w:pPr>
+        <w:rPr>
+          <w:rFonts w:ascii="Times New Roman" w:hAnsi="Times New Roman" w:cs="Times New Roman"/>
+          <w:sz w:val="24"/>
+          <w:szCs w:val="24"/>
+        </w:rPr>
+      </w:pPr>
+      <w:r>
+        <w:rPr>
+          <w:rFonts w:ascii="Times New Roman" w:hAnsi="Times New Roman" w:cs="Times New Roman"/>
+          <w:sz w:val="24"/>
+          <w:szCs w:val="24"/>
+        </w:rPr>
+        <w:t>Service Booking and Payments</w:t>
       </w:r>
       <w:r>
         <w:rPr>
@@ -1003,123 +1094,7 @@
           <w:sz w:val="24"/>
           <w:szCs w:val="24"/>
         </w:rPr>
-        <w:t>Service providers can create detailed listings for their services, including descriptions, pricing, and any certifications or qualifications.</w:t>
-      </w:r>
-      <w:r>
-        <w:rPr>
-          <w:rFonts w:ascii="Times New Roman" w:hAnsi="Times New Roman" w:cs="Times New Roman"/>
-          <w:sz w:val="24"/>
-          <w:szCs w:val="24"/>
-        </w:rPr>
-        <w:t xml:space="preserve"> </w:t>
-      </w:r>
-      <w:r>
-        <w:rPr>
-          <w:rFonts w:ascii="Times New Roman" w:hAnsi="Times New Roman" w:cs="Times New Roman"/>
-          <w:sz w:val="24"/>
-          <w:szCs w:val="24"/>
-        </w:rPr>
-        <w:t>Specify the types of properties they specialize in (residential, commercial, etc.) or the specific services they offer (maintenance, cleaning, legal services, etc.).</w:t>
-      </w:r>
-    </w:p>
-    <w:p>
-      <w:pPr>
-        <w:rPr>
-          <w:rFonts w:ascii="Times New Roman" w:hAnsi="Times New Roman" w:cs="Times New Roman"/>
-          <w:sz w:val="24"/>
-          <w:szCs w:val="24"/>
-        </w:rPr>
-      </w:pPr>
-      <w:r>
-        <w:rPr>
-          <w:rFonts w:ascii="Times New Roman" w:hAnsi="Times New Roman" w:cs="Times New Roman"/>
-          <w:sz w:val="24"/>
-          <w:szCs w:val="24"/>
-        </w:rPr>
-        <w:t>Service Availability and Scheduling:</w:t>
-      </w:r>
-      <w:r>
-        <w:rPr>
-          <w:rFonts w:ascii="Times New Roman" w:hAnsi="Times New Roman" w:cs="Times New Roman"/>
-          <w:sz w:val="24"/>
-          <w:szCs w:val="24"/>
-        </w:rPr>
-        <w:t xml:space="preserve"> </w:t>
-      </w:r>
-      <w:r>
-        <w:rPr>
-          <w:rFonts w:ascii="Times New Roman" w:hAnsi="Times New Roman" w:cs="Times New Roman"/>
-          <w:sz w:val="24"/>
-          <w:szCs w:val="24"/>
-        </w:rPr>
-        <w:t>Service providers can set their availability and schedule appointments for property visits or service delivery.</w:t>
-      </w:r>
-      <w:r>
-        <w:rPr>
-          <w:rFonts w:ascii="Times New Roman" w:hAnsi="Times New Roman" w:cs="Times New Roman"/>
-          <w:sz w:val="24"/>
-          <w:szCs w:val="24"/>
-        </w:rPr>
-        <w:t xml:space="preserve"> </w:t>
-      </w:r>
-      <w:r>
-        <w:rPr>
-          <w:rFonts w:ascii="Times New Roman" w:hAnsi="Times New Roman" w:cs="Times New Roman"/>
-          <w:sz w:val="24"/>
-          <w:szCs w:val="24"/>
-        </w:rPr>
-        <w:t>Include a calendar feature to help property owners and tenants see when a service provider is available.</w:t>
-      </w:r>
-    </w:p>
-    <w:p>
-      <w:pPr>
-        <w:rPr>
-          <w:rFonts w:ascii="Times New Roman" w:hAnsi="Times New Roman" w:cs="Times New Roman"/>
-          <w:sz w:val="24"/>
-          <w:szCs w:val="24"/>
-        </w:rPr>
-      </w:pPr>
-      <w:r>
-        <w:rPr>
-          <w:rFonts w:ascii="Times New Roman" w:hAnsi="Times New Roman" w:cs="Times New Roman"/>
-          <w:sz w:val="24"/>
-          <w:szCs w:val="24"/>
-        </w:rPr>
-        <w:t xml:space="preserve">Service Booking and </w:t>
-      </w:r>
-      <w:proofErr w:type="gramStart"/>
-      <w:r>
-        <w:rPr>
-          <w:rFonts w:ascii="Times New Roman" w:hAnsi="Times New Roman" w:cs="Times New Roman"/>
-          <w:sz w:val="24"/>
-          <w:szCs w:val="24"/>
-        </w:rPr>
-        <w:t>Payments</w:t>
-      </w:r>
-      <w:r>
-        <w:rPr>
-          <w:rFonts w:ascii="Times New Roman" w:hAnsi="Times New Roman" w:cs="Times New Roman"/>
-          <w:sz w:val="24"/>
-          <w:szCs w:val="24"/>
-        </w:rPr>
-        <w:t xml:space="preserve"> </w:t>
-      </w:r>
-      <w:r>
-        <w:rPr>
-          <w:rFonts w:ascii="Times New Roman" w:hAnsi="Times New Roman" w:cs="Times New Roman"/>
-          <w:sz w:val="24"/>
-          <w:szCs w:val="24"/>
-        </w:rPr>
-        <w:t>:Property</w:t>
-      </w:r>
-      <w:proofErr w:type="gramEnd"/>
-      <w:r>
-        <w:rPr>
-          <w:rFonts w:ascii="Times New Roman" w:hAnsi="Times New Roman" w:cs="Times New Roman"/>
-          <w:sz w:val="24"/>
-          <w:szCs w:val="24"/>
-        </w:rPr>
-        <w:t xml:space="preserve"> owners or tenants can book services directly through the platform.</w:t>
+        <w:t>:Property owners or tenants can book services directly through the platform.</w:t>
       </w:r>
       <w:r>
         <w:rPr>

</xml_diff>